<commit_message>
Added mention that GJEphys works only in Python2.7
</commit_message>
<xml_diff>
--- a/doc/Description_Usage.docx
+++ b/doc/Description_Usage.docx
@@ -162,7 +162,7 @@
                 <wp:positionV relativeFrom="paragraph">
                   <wp:posOffset>1152525</wp:posOffset>
                 </wp:positionV>
-                <wp:extent cx="6337300" cy="4612640"/>
+                <wp:extent cx="6337935" cy="4613275"/>
                 <wp:effectExtent l="0" t="0" r="0" b="0"/>
                 <wp:wrapSquare wrapText="largest"/>
                 <wp:docPr id="1" name="Frame1"/>
@@ -173,7 +173,7 @@
                       <wps:spPr>
                         <a:xfrm>
                           <a:off x="0" y="0"/>
-                          <a:ext cx="6336720" cy="4611960"/>
+                          <a:ext cx="6337440" cy="4612680"/>
                         </a:xfrm>
                         <a:prstGeom prst="rect">
                           <a:avLst/>
@@ -276,7 +276,7 @@
           </mc:Choice>
           <mc:Fallback>
             <w:pict>
-              <v:rect id="shape_0" ID="Frame1" stroked="f" style="position:absolute;margin-left:-4.5pt;margin-top:90.75pt;width:498.9pt;height:363.1pt">
+              <v:rect id="shape_0" ID="Frame1" stroked="f" style="position:absolute;margin-left:-4.5pt;margin-top:90.75pt;width:498.95pt;height:363.15pt">
                 <w10:wrap type="square"/>
                 <v:fill o:detectmouseclick="t" on="false"/>
                 <v:stroke color="#3465a4" joinstyle="round" endcap="flat"/>
@@ -638,7 +638,7 @@
                 <wp:positionV relativeFrom="paragraph">
                   <wp:posOffset>-23495</wp:posOffset>
                 </wp:positionV>
-                <wp:extent cx="6337300" cy="2108835"/>
+                <wp:extent cx="6337935" cy="2109470"/>
                 <wp:effectExtent l="0" t="0" r="0" b="0"/>
                 <wp:wrapSquare wrapText="largest"/>
                 <wp:docPr id="5" name="Frame2"/>
@@ -649,7 +649,7 @@
                       <wps:spPr>
                         <a:xfrm>
                           <a:off x="0" y="0"/>
-                          <a:ext cx="6336720" cy="2108160"/>
+                          <a:ext cx="6337440" cy="2108880"/>
                         </a:xfrm>
                         <a:prstGeom prst="rect">
                           <a:avLst/>
@@ -752,7 +752,7 @@
           </mc:Choice>
           <mc:Fallback>
             <w:pict>
-              <v:rect id="shape_0" ID="Frame2" stroked="f" style="position:absolute;margin-left:0pt;margin-top:-1.85pt;width:498.9pt;height:165.95pt">
+              <v:rect id="shape_0" ID="Frame2" stroked="f" style="position:absolute;margin-left:0pt;margin-top:-1.85pt;width:498.95pt;height:166pt">
                 <w10:wrap type="square"/>
                 <v:fill o:detectmouseclick="t" on="false"/>
                 <v:stroke color="#3465a4" joinstyle="round" endcap="flat"/>
@@ -1107,7 +1107,7 @@
                 <wp:positionV relativeFrom="page">
                   <wp:posOffset>93345</wp:posOffset>
                 </wp:positionV>
-                <wp:extent cx="6337300" cy="5649595"/>
+                <wp:extent cx="6337935" cy="5650230"/>
                 <wp:effectExtent l="0" t="0" r="0" b="0"/>
                 <wp:wrapSquare wrapText="largest"/>
                 <wp:docPr id="9" name="Frame3"/>
@@ -1118,7 +1118,7 @@
                       <wps:spPr>
                         <a:xfrm>
                           <a:off x="0" y="0"/>
-                          <a:ext cx="6336720" cy="5649120"/>
+                          <a:ext cx="6337440" cy="5649480"/>
                         </a:xfrm>
                         <a:prstGeom prst="rect">
                           <a:avLst/>
@@ -1221,7 +1221,7 @@
           </mc:Choice>
           <mc:Fallback>
             <w:pict>
-              <v:rect id="shape_0" ID="Frame3" stroked="f" style="position:absolute;margin-left:59.7pt;margin-top:7.35pt;width:498.9pt;height:444.75pt;mso-position-horizontal-relative:page;mso-position-vertical-relative:page">
+              <v:rect id="shape_0" ID="Frame3" stroked="f" style="position:absolute;margin-left:59.7pt;margin-top:7.35pt;width:498.95pt;height:444.8pt;mso-position-horizontal-relative:page;mso-position-vertical-relative:page">
                 <w10:wrap type="square"/>
                 <v:fill o:detectmouseclick="t" on="false"/>
                 <v:stroke color="#3465a4" joinstyle="round" endcap="flat"/>
@@ -1898,7 +1898,19 @@
       </w:pPr>
       <w:r>
         <w:rPr/>
-        <w:t>Create a new Python environment using conda (https://www.anaconda.com/what-is-anaconda/), pipenv (https://docs.pipenv.org/)  or any other environment managers for python.</w:t>
+        <w:t xml:space="preserve">Create a new Python </w:t>
+      </w:r>
+      <w:r>
+        <w:rPr/>
+        <w:t>2.7</w:t>
+      </w:r>
+      <w:r>
+        <w:rPr/>
+        <w:t xml:space="preserve"> environment using conda (https://www.anaconda.com/what-is-anaconda/), pipenv (https://docs.pipenv.org/)  or any other environment managers for python. </w:t>
+      </w:r>
+      <w:r>
+        <w:rPr/>
+        <w:t>NOTE: GJEphys only runs on python v2.7.</w:t>
       </w:r>
     </w:p>
     <w:p>
@@ -1937,12 +1949,7 @@
           <w:numId w:val="0"/>
         </w:numPr>
         <w:ind w:left="720" w:hanging="0"/>
-        <w:rPr>
-          <w:i/>
-          <w:i/>
-          <w:iCs/>
-          <w:highlight w:val="cyan"/>
-        </w:rPr>
+        <w:rPr/>
       </w:pPr>
       <w:r>
         <w:rPr>

</xml_diff>